<commit_message>
Mise à jour du chenillard avec interruption par appui sur key1
</commit_message>
<xml_diff>
--- a/CR_DESFRICHES-DORIA.docx
+++ b/CR_DESFRICHES-DORIA.docx
@@ -1904,6 +1904,9 @@
     </w:p>
     <w:p>
       <w:r>
+        <w:rPr>
+          <w:noProof/>
+        </w:rPr>
         <w:drawing>
           <wp:inline distT="0" distB="0" distL="0" distR="0" wp14:anchorId="517C8979" wp14:editId="7CBD4D35">
             <wp:extent cx="3954368" cy="3359150"/>
@@ -1943,6 +1946,9 @@
     </w:p>
     <w:p>
       <w:r>
+        <w:rPr>
+          <w:noProof/>
+        </w:rPr>
         <w:drawing>
           <wp:inline distT="0" distB="0" distL="0" distR="0" wp14:anchorId="4D368764" wp14:editId="1B27BA4F">
             <wp:extent cx="5760720" cy="571500"/>
@@ -1980,6 +1986,9 @@
         </w:drawing>
       </w:r>
       <w:r>
+        <w:rPr>
+          <w:noProof/>
+        </w:rPr>
         <w:drawing>
           <wp:inline distT="0" distB="0" distL="0" distR="0" wp14:anchorId="7CE2325D" wp14:editId="3FF750FB">
             <wp:extent cx="5760720" cy="1525905"/>
@@ -2034,7 +2043,270 @@
     <w:p/>
     <w:p>
       <w:r>
-        <w:t>On commence par modifier le qsys pour y ajouter un autre module PIO.</w:t>
+        <w:t>On commence par modifier le qsys pour y ajouter un autre module PIO</w:t>
+      </w:r>
+      <w:r>
+        <w:t>, incluant un Interrupt Sender</w:t>
+      </w:r>
+      <w:r>
+        <w:t>.</w:t>
+      </w:r>
+    </w:p>
+    <w:p>
+      <w:r>
+        <w:rPr>
+          <w:noProof/>
+        </w:rPr>
+        <mc:AlternateContent>
+          <mc:Choice Requires="wps">
+            <w:drawing>
+              <wp:anchor distT="0" distB="0" distL="114300" distR="114300" simplePos="0" relativeHeight="251694080" behindDoc="0" locked="0" layoutInCell="1" allowOverlap="1" wp14:anchorId="40D3AECE" wp14:editId="421CE3F7">
+                <wp:simplePos x="0" y="0"/>
+                <wp:positionH relativeFrom="column">
+                  <wp:posOffset>8255</wp:posOffset>
+                </wp:positionH>
+                <wp:positionV relativeFrom="paragraph">
+                  <wp:posOffset>3162300</wp:posOffset>
+                </wp:positionV>
+                <wp:extent cx="5740400" cy="876300"/>
+                <wp:effectExtent l="0" t="0" r="12700" b="19050"/>
+                <wp:wrapNone/>
+                <wp:docPr id="1813554937" name="Rectangle 1"/>
+                <wp:cNvGraphicFramePr/>
+                <a:graphic xmlns:a="http://schemas.openxmlformats.org/drawingml/2006/main">
+                  <a:graphicData uri="http://schemas.microsoft.com/office/word/2010/wordprocessingShape">
+                    <wps:wsp>
+                      <wps:cNvSpPr/>
+                      <wps:spPr>
+                        <a:xfrm>
+                          <a:off x="0" y="0"/>
+                          <a:ext cx="5740400" cy="876300"/>
+                        </a:xfrm>
+                        <a:prstGeom prst="rect">
+                          <a:avLst/>
+                        </a:prstGeom>
+                        <a:noFill/>
+                        <a:ln>
+                          <a:solidFill>
+                            <a:srgbClr val="FF0000"/>
+                          </a:solidFill>
+                        </a:ln>
+                      </wps:spPr>
+                      <wps:style>
+                        <a:lnRef idx="2">
+                          <a:schemeClr val="accent1">
+                            <a:shade val="15000"/>
+                          </a:schemeClr>
+                        </a:lnRef>
+                        <a:fillRef idx="1">
+                          <a:schemeClr val="accent1"/>
+                        </a:fillRef>
+                        <a:effectRef idx="0">
+                          <a:schemeClr val="accent1"/>
+                        </a:effectRef>
+                        <a:fontRef idx="minor">
+                          <a:schemeClr val="lt1"/>
+                        </a:fontRef>
+                      </wps:style>
+                      <wps:bodyPr rot="0" spcFirstLastPara="0" vertOverflow="overflow" horzOverflow="overflow" vert="horz" wrap="square" lIns="91440" tIns="45720" rIns="91440" bIns="45720" numCol="1" spcCol="0" rtlCol="0" fromWordArt="0" anchor="ctr" anchorCtr="0" forceAA="0" compatLnSpc="1">
+                        <a:prstTxWarp prst="textNoShape">
+                          <a:avLst/>
+                        </a:prstTxWarp>
+                        <a:noAutofit/>
+                      </wps:bodyPr>
+                    </wps:wsp>
+                  </a:graphicData>
+                </a:graphic>
+              </wp:anchor>
+            </w:drawing>
+          </mc:Choice>
+          <mc:Fallback>
+            <w:pict>
+              <v:rect w14:anchorId="25549F91" id="Rectangle 1" o:spid="_x0000_s1026" style="position:absolute;margin-left:.65pt;margin-top:249pt;width:452pt;height:69pt;z-index:251694080;visibility:visible;mso-wrap-style:square;mso-wrap-distance-left:9pt;mso-wrap-distance-top:0;mso-wrap-distance-right:9pt;mso-wrap-distance-bottom:0;mso-position-horizontal:absolute;mso-position-horizontal-relative:text;mso-position-vertical:absolute;mso-position-vertical-relative:text;v-text-anchor:middle" o:gfxdata="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" filled="f" strokecolor="red" strokeweight="1pt"/>
+            </w:pict>
+          </mc:Fallback>
+        </mc:AlternateContent>
+      </w:r>
+      <w:r>
+        <w:rPr>
+          <w:noProof/>
+        </w:rPr>
+        <w:drawing>
+          <wp:inline distT="0" distB="0" distL="0" distR="0" wp14:anchorId="143D97FC" wp14:editId="1A96EA38">
+            <wp:extent cx="5760720" cy="4015740"/>
+            <wp:effectExtent l="0" t="0" r="0" b="3810"/>
+            <wp:docPr id="218223943" name="Image 1"/>
+            <wp:cNvGraphicFramePr>
+              <a:graphicFrameLocks xmlns:a="http://schemas.openxmlformats.org/drawingml/2006/main" noChangeAspect="1"/>
+            </wp:cNvGraphicFramePr>
+            <a:graphic xmlns:a="http://schemas.openxmlformats.org/drawingml/2006/main">
+              <a:graphicData uri="http://schemas.openxmlformats.org/drawingml/2006/picture">
+                <pic:pic xmlns:pic="http://schemas.openxmlformats.org/drawingml/2006/picture">
+                  <pic:nvPicPr>
+                    <pic:cNvPr id="218223943" name=""/>
+                    <pic:cNvPicPr/>
+                  </pic:nvPicPr>
+                  <pic:blipFill>
+                    <a:blip r:embed="rId10"/>
+                    <a:stretch>
+                      <a:fillRect/>
+                    </a:stretch>
+                  </pic:blipFill>
+                  <pic:spPr>
+                    <a:xfrm>
+                      <a:off x="0" y="0"/>
+                      <a:ext cx="5760720" cy="4015740"/>
+                    </a:xfrm>
+                    <a:prstGeom prst="rect">
+                      <a:avLst/>
+                    </a:prstGeom>
+                  </pic:spPr>
+                </pic:pic>
+              </a:graphicData>
+            </a:graphic>
+          </wp:inline>
+        </w:drawing>
+      </w:r>
+    </w:p>
+    <w:p>
+      <w:r>
+        <w:t>Il faut ensuite recompiler le projet pour regénérer un fichier « chenillard.sopcinfo », et regénérer un dossier BSP.</w:t>
+      </w:r>
+    </w:p>
+    <w:p>
+      <w:r>
+        <w:t>Ensuite, on crée un fichier source « cheche_IRQ.c »</w:t>
+      </w:r>
+      <w:r>
+        <w:t xml:space="preserve"> et on l’édite de la manière suivante :</w:t>
+      </w:r>
+    </w:p>
+    <w:p>
+      <w:r>
+        <w:drawing>
+          <wp:anchor distT="0" distB="0" distL="114300" distR="114300" simplePos="0" relativeHeight="251695104" behindDoc="0" locked="0" layoutInCell="1" allowOverlap="1" wp14:anchorId="739AF753" wp14:editId="7DC258F8">
+            <wp:simplePos x="0" y="0"/>
+            <wp:positionH relativeFrom="column">
+              <wp:posOffset>1905</wp:posOffset>
+            </wp:positionH>
+            <wp:positionV relativeFrom="paragraph">
+              <wp:posOffset>0</wp:posOffset>
+            </wp:positionV>
+            <wp:extent cx="2863850" cy="2798464"/>
+            <wp:effectExtent l="0" t="0" r="0" b="1905"/>
+            <wp:wrapSquare wrapText="bothSides"/>
+            <wp:docPr id="996785798" name="Image 1" descr="Une image contenant texte, capture d’écran, logiciel&#10;&#10;Description générée automatiquement"/>
+            <wp:cNvGraphicFramePr>
+              <a:graphicFrameLocks xmlns:a="http://schemas.openxmlformats.org/drawingml/2006/main" noChangeAspect="1"/>
+            </wp:cNvGraphicFramePr>
+            <a:graphic xmlns:a="http://schemas.openxmlformats.org/drawingml/2006/main">
+              <a:graphicData uri="http://schemas.openxmlformats.org/drawingml/2006/picture">
+                <pic:pic xmlns:pic="http://schemas.openxmlformats.org/drawingml/2006/picture">
+                  <pic:nvPicPr>
+                    <pic:cNvPr id="996785798" name="Image 1" descr="Une image contenant texte, capture d’écran, logiciel&#10;&#10;Description générée automatiquement"/>
+                    <pic:cNvPicPr/>
+                  </pic:nvPicPr>
+                  <pic:blipFill>
+                    <a:blip r:embed="rId11">
+                      <a:extLst>
+                        <a:ext uri="{28A0092B-C50C-407E-A947-70E740481C1C}">
+                          <a14:useLocalDpi xmlns:a14="http://schemas.microsoft.com/office/drawing/2010/main" val="0"/>
+                        </a:ext>
+                      </a:extLst>
+                    </a:blip>
+                    <a:stretch>
+                      <a:fillRect/>
+                    </a:stretch>
+                  </pic:blipFill>
+                  <pic:spPr>
+                    <a:xfrm>
+                      <a:off x="0" y="0"/>
+                      <a:ext cx="2863850" cy="2798464"/>
+                    </a:xfrm>
+                    <a:prstGeom prst="rect">
+                      <a:avLst/>
+                    </a:prstGeom>
+                  </pic:spPr>
+                </pic:pic>
+              </a:graphicData>
+            </a:graphic>
+          </wp:anchor>
+        </w:drawing>
+      </w:r>
+      <w:r>
+        <w:t>Voici la routine d’interruption dans laquelle on exécute le chenillard en nous arrêtant à la dernière LED.</w:t>
+      </w:r>
+    </w:p>
+    <w:p>
+      <w:r>
+        <w:t>Enfin, on RAZ le flag d’interruption et on sort de la routine et on retourne dans le main().</w:t>
+      </w:r>
+    </w:p>
+    <w:p>
+      <w:r>
+        <w:br w:type="page"/>
+      </w:r>
+    </w:p>
+    <w:p>
+      <w:r>
+        <w:lastRenderedPageBreak/>
+        <w:drawing>
+          <wp:anchor distT="0" distB="0" distL="114300" distR="114300" simplePos="0" relativeHeight="251696128" behindDoc="0" locked="0" layoutInCell="1" allowOverlap="1" wp14:anchorId="2DCA66F0" wp14:editId="19702C1F">
+            <wp:simplePos x="0" y="0"/>
+            <wp:positionH relativeFrom="column">
+              <wp:posOffset>1905</wp:posOffset>
+            </wp:positionH>
+            <wp:positionV relativeFrom="paragraph">
+              <wp:posOffset>1905</wp:posOffset>
+            </wp:positionV>
+            <wp:extent cx="3244850" cy="1626718"/>
+            <wp:effectExtent l="0" t="0" r="0" b="0"/>
+            <wp:wrapSquare wrapText="bothSides"/>
+            <wp:docPr id="874773504" name="Image 1" descr="Une image contenant texte, capture d’écran, Police, logiciel&#10;&#10;Description générée automatiquement"/>
+            <wp:cNvGraphicFramePr>
+              <a:graphicFrameLocks xmlns:a="http://schemas.openxmlformats.org/drawingml/2006/main" noChangeAspect="1"/>
+            </wp:cNvGraphicFramePr>
+            <a:graphic xmlns:a="http://schemas.openxmlformats.org/drawingml/2006/main">
+              <a:graphicData uri="http://schemas.openxmlformats.org/drawingml/2006/picture">
+                <pic:pic xmlns:pic="http://schemas.openxmlformats.org/drawingml/2006/picture">
+                  <pic:nvPicPr>
+                    <pic:cNvPr id="874773504" name="Image 1" descr="Une image contenant texte, capture d’écran, Police, logiciel&#10;&#10;Description générée automatiquement"/>
+                    <pic:cNvPicPr/>
+                  </pic:nvPicPr>
+                  <pic:blipFill>
+                    <a:blip r:embed="rId12">
+                      <a:extLst>
+                        <a:ext uri="{28A0092B-C50C-407E-A947-70E740481C1C}">
+                          <a14:useLocalDpi xmlns:a14="http://schemas.microsoft.com/office/drawing/2010/main" val="0"/>
+                        </a:ext>
+                      </a:extLst>
+                    </a:blip>
+                    <a:stretch>
+                      <a:fillRect/>
+                    </a:stretch>
+                  </pic:blipFill>
+                  <pic:spPr>
+                    <a:xfrm>
+                      <a:off x="0" y="0"/>
+                      <a:ext cx="3244850" cy="1626718"/>
+                    </a:xfrm>
+                    <a:prstGeom prst="rect">
+                      <a:avLst/>
+                    </a:prstGeom>
+                  </pic:spPr>
+                </pic:pic>
+              </a:graphicData>
+            </a:graphic>
+          </wp:anchor>
+        </w:drawing>
+      </w:r>
+      <w:r>
+        <w:t>La fonction main() consiste à définir un masque d’interruption pour se concentrer uniquement sur le bp key1 et on valide l’interruption en mettant le flag à 0.</w:t>
+      </w:r>
+    </w:p>
+    <w:p>
+      <w:r>
+        <w:t>Il faut également enregistrer le ISR à l’interruption correspondante.</w:t>
       </w:r>
     </w:p>
     <w:sectPr>

</xml_diff>

<commit_message>
Gestion de la cadence de chenillard
</commit_message>
<xml_diff>
--- a/CR_DESFRICHES-DORIA.docx
+++ b/CR_DESFRICHES-DORIA.docx
@@ -8,8 +8,13 @@
         <w:jc w:val="center"/>
       </w:pPr>
       <w:r>
-        <w:t>ESN11 : Co-design labs</w:t>
-      </w:r>
+        <w:t xml:space="preserve">ESN11 : Co-design </w:t>
+      </w:r>
+      <w:proofErr w:type="spellStart"/>
+      <w:r>
+        <w:t>labs</w:t>
+      </w:r>
+      <w:proofErr w:type="spellEnd"/>
     </w:p>
     <w:p>
       <w:pPr>
@@ -21,7 +26,31 @@
     </w:p>
     <w:p>
       <w:r>
-        <w:t>Objectif : Intégrer une Nios II sur la carte DE10 pour jouer avec les fonctions d’un SoC. Le but est d’utiliser l’architecture logicielle pour exécuter un script qui va allumer les leds à tour de rôle de sorte à créer un chenillard.</w:t>
+        <w:t xml:space="preserve">Objectif : Intégrer une </w:t>
+      </w:r>
+      <w:proofErr w:type="spellStart"/>
+      <w:r>
+        <w:t>Nios</w:t>
+      </w:r>
+      <w:proofErr w:type="spellEnd"/>
+      <w:r>
+        <w:t xml:space="preserve"> II sur la carte DE10 pour jouer avec les fonctions d’un </w:t>
+      </w:r>
+      <w:proofErr w:type="spellStart"/>
+      <w:r>
+        <w:t>SoC</w:t>
+      </w:r>
+      <w:proofErr w:type="spellEnd"/>
+      <w:r>
+        <w:t xml:space="preserve">. Le but est d’utiliser l’architecture logicielle pour exécuter un script qui va allumer les </w:t>
+      </w:r>
+      <w:proofErr w:type="spellStart"/>
+      <w:r>
+        <w:t>leds</w:t>
+      </w:r>
+      <w:proofErr w:type="spellEnd"/>
+      <w:r>
+        <w:t xml:space="preserve"> à tour de rôle de sorte à créer un chenillard.</w:t>
       </w:r>
     </w:p>
     <w:p>
@@ -1752,7 +1781,15 @@
     <w:p/>
     <w:p>
       <w:r>
-        <w:t>Voici l’architecture qsys réalisée sur platform designer</w:t>
+        <w:t xml:space="preserve">Voici l’architecture </w:t>
+      </w:r>
+      <w:proofErr w:type="spellStart"/>
+      <w:r>
+        <w:t>qsys</w:t>
+      </w:r>
+      <w:proofErr w:type="spellEnd"/>
+      <w:r>
+        <w:t xml:space="preserve"> réalisée sur platform designer</w:t>
       </w:r>
     </w:p>
     <w:p>
@@ -1805,10 +1842,31 @@
     </w:p>
     <w:p>
       <w:r>
-        <w:t>Une fois qu’on a fait l’analyse et le pin assignment</w:t>
-      </w:r>
-      <w:r>
-        <w:t>, on va générer les fichiers .bsp dans le dossier /projetquartus/soft/BSP</w:t>
+        <w:t xml:space="preserve">Une fois qu’on a fait l’analyse et le pin </w:t>
+      </w:r>
+      <w:proofErr w:type="spellStart"/>
+      <w:r>
+        <w:t>assignment</w:t>
+      </w:r>
+      <w:proofErr w:type="spellEnd"/>
+      <w:r>
+        <w:t>, on va générer les fichiers .</w:t>
+      </w:r>
+      <w:proofErr w:type="spellStart"/>
+      <w:r>
+        <w:t>bsp</w:t>
+      </w:r>
+      <w:proofErr w:type="spellEnd"/>
+      <w:r>
+        <w:t xml:space="preserve"> dans le dossier /</w:t>
+      </w:r>
+      <w:proofErr w:type="spellStart"/>
+      <w:r>
+        <w:t>projetquartus</w:t>
+      </w:r>
+      <w:proofErr w:type="spellEnd"/>
+      <w:r>
+        <w:t>/soft/BSP</w:t>
       </w:r>
     </w:p>
     <w:p>
@@ -1899,7 +1957,15 @@
     <w:p/>
     <w:p>
       <w:r>
-        <w:t>Voici le code source « cheche.c » qui va me permettre de réaliser le chenillard </w:t>
+        <w:t>Voici le code source « </w:t>
+      </w:r>
+      <w:proofErr w:type="spellStart"/>
+      <w:r>
+        <w:t>cheche.c</w:t>
+      </w:r>
+      <w:proofErr w:type="spellEnd"/>
+      <w:r>
+        <w:t> » qui va me permettre de réaliser le chenillard </w:t>
       </w:r>
     </w:p>
     <w:p>
@@ -2043,10 +2109,26 @@
     <w:p/>
     <w:p>
       <w:r>
-        <w:t>On commence par modifier le qsys pour y ajouter un autre module PIO</w:t>
-      </w:r>
-      <w:r>
-        <w:t>, incluant un Interrupt Sender</w:t>
+        <w:t xml:space="preserve">On commence par modifier le </w:t>
+      </w:r>
+      <w:proofErr w:type="spellStart"/>
+      <w:r>
+        <w:t>qsys</w:t>
+      </w:r>
+      <w:proofErr w:type="spellEnd"/>
+      <w:r>
+        <w:t xml:space="preserve"> pour y ajouter un autre module PIO</w:t>
+      </w:r>
+      <w:r>
+        <w:t xml:space="preserve">, incluant un </w:t>
+      </w:r>
+      <w:proofErr w:type="spellStart"/>
+      <w:r>
+        <w:t>Interrupt</w:t>
+      </w:r>
+      <w:proofErr w:type="spellEnd"/>
+      <w:r>
+        <w:t xml:space="preserve"> Sender</w:t>
       </w:r>
       <w:r>
         <w:t>.</w:t>
@@ -2170,12 +2252,28 @@
     </w:p>
     <w:p>
       <w:r>
-        <w:t>Il faut ensuite recompiler le projet pour regénérer un fichier « chenillard.sopcinfo », et regénérer un dossier BSP.</w:t>
+        <w:t>Il faut ensuite recompiler le projet pour regénérer un fichier « </w:t>
+      </w:r>
+      <w:proofErr w:type="spellStart"/>
+      <w:r>
+        <w:t>chenillard.sopcinfo</w:t>
+      </w:r>
+      <w:proofErr w:type="spellEnd"/>
+      <w:r>
+        <w:t> », et regénérer un dossier BSP.</w:t>
       </w:r>
     </w:p>
     <w:p>
       <w:r>
-        <w:t>Ensuite, on crée un fichier source « cheche_IRQ.c »</w:t>
+        <w:t>Ensuite, on crée un fichier source « </w:t>
+      </w:r>
+      <w:proofErr w:type="spellStart"/>
+      <w:r>
+        <w:t>cheche_IRQ.c</w:t>
+      </w:r>
+      <w:proofErr w:type="spellEnd"/>
+      <w:r>
+        <w:t> »</w:t>
       </w:r>
       <w:r>
         <w:t xml:space="preserve"> et on l’édite de la manière suivante :</w:t>
@@ -2183,6 +2281,9 @@
     </w:p>
     <w:p>
       <w:r>
+        <w:rPr>
+          <w:noProof/>
+        </w:rPr>
         <w:drawing>
           <wp:anchor distT="0" distB="0" distL="114300" distR="114300" simplePos="0" relativeHeight="251695104" behindDoc="0" locked="0" layoutInCell="1" allowOverlap="1" wp14:anchorId="739AF753" wp14:editId="7DC258F8">
             <wp:simplePos x="0" y="0"/>
@@ -2249,6 +2350,9 @@
     </w:p>
     <w:p>
       <w:r>
+        <w:rPr>
+          <w:noProof/>
+        </w:rPr>
         <w:lastRenderedPageBreak/>
         <w:drawing>
           <wp:anchor distT="0" distB="0" distL="114300" distR="114300" simplePos="0" relativeHeight="251696128" behindDoc="0" locked="0" layoutInCell="1" allowOverlap="1" wp14:anchorId="2DCA66F0" wp14:editId="19702C1F">
@@ -2301,12 +2405,220 @@
         </w:drawing>
       </w:r>
       <w:r>
-        <w:t>La fonction main() consiste à définir un masque d’interruption pour se concentrer uniquement sur le bp key1 et on valide l’interruption en mettant le flag à 0.</w:t>
+        <w:t xml:space="preserve">La fonction main() consiste à définir un masque d’interruption pour se concentrer uniquement sur le </w:t>
+      </w:r>
+      <w:proofErr w:type="spellStart"/>
+      <w:r>
+        <w:t>bp</w:t>
+      </w:r>
+      <w:proofErr w:type="spellEnd"/>
+      <w:r>
+        <w:t xml:space="preserve"> key1 et on valide l’interruption en mettant le flag à 0.</w:t>
       </w:r>
     </w:p>
     <w:p>
       <w:r>
         <w:t>Il faut également enregistrer le ISR à l’interruption correspondante.</w:t>
+      </w:r>
+    </w:p>
+    <w:p/>
+    <w:p/>
+    <w:p>
+      <w:pPr>
+        <w:pStyle w:val="Titre1"/>
+      </w:pPr>
+      <w:r>
+        <w:t xml:space="preserve">Changer la vitesse du chenillard avec les </w:t>
+      </w:r>
+      <w:proofErr w:type="spellStart"/>
+      <w:r>
+        <w:t>switchs</w:t>
+      </w:r>
+      <w:proofErr w:type="spellEnd"/>
+      <w:r>
+        <w:t> :</w:t>
+      </w:r>
+    </w:p>
+    <w:p/>
+    <w:p>
+      <w:r>
+        <w:t xml:space="preserve">On commence par ajouter un PIO dans </w:t>
+      </w:r>
+      <w:proofErr w:type="spellStart"/>
+      <w:r>
+        <w:t>qsys</w:t>
+      </w:r>
+      <w:proofErr w:type="spellEnd"/>
+      <w:r>
+        <w:t xml:space="preserve"> pour pouvoir connecter utiliser les </w:t>
+      </w:r>
+      <w:proofErr w:type="spellStart"/>
+      <w:r>
+        <w:t>switchs</w:t>
+      </w:r>
+      <w:proofErr w:type="spellEnd"/>
+    </w:p>
+    <w:p>
+      <w:r>
+        <w:drawing>
+          <wp:inline distT="0" distB="0" distL="0" distR="0" wp14:anchorId="5829A97E" wp14:editId="7C383D06">
+            <wp:extent cx="5760720" cy="815340"/>
+            <wp:effectExtent l="0" t="0" r="0" b="3810"/>
+            <wp:docPr id="711389459" name="Image 1"/>
+            <wp:cNvGraphicFramePr>
+              <a:graphicFrameLocks xmlns:a="http://schemas.openxmlformats.org/drawingml/2006/main" noChangeAspect="1"/>
+            </wp:cNvGraphicFramePr>
+            <a:graphic xmlns:a="http://schemas.openxmlformats.org/drawingml/2006/main">
+              <a:graphicData uri="http://schemas.openxmlformats.org/drawingml/2006/picture">
+                <pic:pic xmlns:pic="http://schemas.openxmlformats.org/drawingml/2006/picture">
+                  <pic:nvPicPr>
+                    <pic:cNvPr id="711389459" name=""/>
+                    <pic:cNvPicPr/>
+                  </pic:nvPicPr>
+                  <pic:blipFill>
+                    <a:blip r:embed="rId13"/>
+                    <a:stretch>
+                      <a:fillRect/>
+                    </a:stretch>
+                  </pic:blipFill>
+                  <pic:spPr>
+                    <a:xfrm>
+                      <a:off x="0" y="0"/>
+                      <a:ext cx="5760720" cy="815340"/>
+                    </a:xfrm>
+                    <a:prstGeom prst="rect">
+                      <a:avLst/>
+                    </a:prstGeom>
+                  </pic:spPr>
+                </pic:pic>
+              </a:graphicData>
+            </a:graphic>
+          </wp:inline>
+        </w:drawing>
+      </w:r>
+    </w:p>
+    <w:p/>
+    <w:p>
+      <w:r>
+        <w:t>Code C :</w:t>
+      </w:r>
+    </w:p>
+    <w:p>
+      <w:r>
+        <w:drawing>
+          <wp:inline distT="0" distB="0" distL="0" distR="0" wp14:anchorId="7E828158" wp14:editId="45C27E55">
+            <wp:extent cx="2462416" cy="2450124"/>
+            <wp:effectExtent l="0" t="0" r="0" b="7620"/>
+            <wp:docPr id="818864422" name="Image 1" descr="Une image contenant texte, capture d’écran, Police&#10;&#10;Description générée automatiquement"/>
+            <wp:cNvGraphicFramePr>
+              <a:graphicFrameLocks xmlns:a="http://schemas.openxmlformats.org/drawingml/2006/main" noChangeAspect="1"/>
+            </wp:cNvGraphicFramePr>
+            <a:graphic xmlns:a="http://schemas.openxmlformats.org/drawingml/2006/main">
+              <a:graphicData uri="http://schemas.openxmlformats.org/drawingml/2006/picture">
+                <pic:pic xmlns:pic="http://schemas.openxmlformats.org/drawingml/2006/picture">
+                  <pic:nvPicPr>
+                    <pic:cNvPr id="818864422" name="Image 1" descr="Une image contenant texte, capture d’écran, Police&#10;&#10;Description générée automatiquement"/>
+                    <pic:cNvPicPr/>
+                  </pic:nvPicPr>
+                  <pic:blipFill>
+                    <a:blip r:embed="rId14"/>
+                    <a:stretch>
+                      <a:fillRect/>
+                    </a:stretch>
+                  </pic:blipFill>
+                  <pic:spPr>
+                    <a:xfrm>
+                      <a:off x="0" y="0"/>
+                      <a:ext cx="2466020" cy="2453710"/>
+                    </a:xfrm>
+                    <a:prstGeom prst="rect">
+                      <a:avLst/>
+                    </a:prstGeom>
+                  </pic:spPr>
+                </pic:pic>
+              </a:graphicData>
+            </a:graphic>
+          </wp:inline>
+        </w:drawing>
+      </w:r>
+    </w:p>
+    <w:p>
+      <w:r>
+        <w:drawing>
+          <wp:inline distT="0" distB="0" distL="0" distR="0" wp14:anchorId="6CD1328D" wp14:editId="4C554980">
+            <wp:extent cx="3323492" cy="951402"/>
+            <wp:effectExtent l="0" t="0" r="0" b="1270"/>
+            <wp:docPr id="73020088" name="Image 1" descr="Une image contenant texte, capture d’écran, Police&#10;&#10;Description générée automatiquement"/>
+            <wp:cNvGraphicFramePr>
+              <a:graphicFrameLocks xmlns:a="http://schemas.openxmlformats.org/drawingml/2006/main" noChangeAspect="1"/>
+            </wp:cNvGraphicFramePr>
+            <a:graphic xmlns:a="http://schemas.openxmlformats.org/drawingml/2006/main">
+              <a:graphicData uri="http://schemas.openxmlformats.org/drawingml/2006/picture">
+                <pic:pic xmlns:pic="http://schemas.openxmlformats.org/drawingml/2006/picture">
+                  <pic:nvPicPr>
+                    <pic:cNvPr id="73020088" name="Image 1" descr="Une image contenant texte, capture d’écran, Police&#10;&#10;Description générée automatiquement"/>
+                    <pic:cNvPicPr/>
+                  </pic:nvPicPr>
+                  <pic:blipFill>
+                    <a:blip r:embed="rId15"/>
+                    <a:stretch>
+                      <a:fillRect/>
+                    </a:stretch>
+                  </pic:blipFill>
+                  <pic:spPr>
+                    <a:xfrm>
+                      <a:off x="0" y="0"/>
+                      <a:ext cx="3371463" cy="965134"/>
+                    </a:xfrm>
+                    <a:prstGeom prst="rect">
+                      <a:avLst/>
+                    </a:prstGeom>
+                  </pic:spPr>
+                </pic:pic>
+              </a:graphicData>
+            </a:graphic>
+          </wp:inline>
+        </w:drawing>
+      </w:r>
+    </w:p>
+    <w:p>
+      <w:r>
+        <w:lastRenderedPageBreak/>
+        <w:drawing>
+          <wp:inline distT="0" distB="0" distL="0" distR="0" wp14:anchorId="4C04D858" wp14:editId="6A15B7F2">
+            <wp:extent cx="3487615" cy="1797629"/>
+            <wp:effectExtent l="0" t="0" r="0" b="0"/>
+            <wp:docPr id="1544683549" name="Image 1" descr="Une image contenant texte, capture d’écran, logiciel&#10;&#10;Description générée automatiquement"/>
+            <wp:cNvGraphicFramePr>
+              <a:graphicFrameLocks xmlns:a="http://schemas.openxmlformats.org/drawingml/2006/main" noChangeAspect="1"/>
+            </wp:cNvGraphicFramePr>
+            <a:graphic xmlns:a="http://schemas.openxmlformats.org/drawingml/2006/main">
+              <a:graphicData uri="http://schemas.openxmlformats.org/drawingml/2006/picture">
+                <pic:pic xmlns:pic="http://schemas.openxmlformats.org/drawingml/2006/picture">
+                  <pic:nvPicPr>
+                    <pic:cNvPr id="1544683549" name="Image 1" descr="Une image contenant texte, capture d’écran, logiciel&#10;&#10;Description générée automatiquement"/>
+                    <pic:cNvPicPr/>
+                  </pic:nvPicPr>
+                  <pic:blipFill>
+                    <a:blip r:embed="rId16"/>
+                    <a:stretch>
+                      <a:fillRect/>
+                    </a:stretch>
+                  </pic:blipFill>
+                  <pic:spPr>
+                    <a:xfrm>
+                      <a:off x="0" y="0"/>
+                      <a:ext cx="3496725" cy="1802325"/>
+                    </a:xfrm>
+                    <a:prstGeom prst="rect">
+                      <a:avLst/>
+                    </a:prstGeom>
+                  </pic:spPr>
+                </pic:pic>
+              </a:graphicData>
+            </a:graphic>
+          </wp:inline>
+        </w:drawing>
       </w:r>
     </w:p>
     <w:sectPr>

</xml_diff>